<commit_message>
busy basic web interactions
</commit_message>
<xml_diff>
--- a/Setup Jan 2022.docx
+++ b/Setup Jan 2022.docx
@@ -2444,6 +2444,9 @@
     </w:p>
     <w:p>
       <w:r>
+        <w:rPr>
+          <w:noProof/>
+        </w:rPr>
         <w:lastRenderedPageBreak/>
         <w:drawing>
           <wp:inline distT="0" distB="0" distL="0" distR="0" wp14:anchorId="2DE4D805" wp14:editId="0DDC0C8C">
@@ -2554,7 +2557,15 @@
     </w:p>
     <w:p>
       <w:r>
-        <w:t xml:space="preserve">$(`a=Welcome ${username}`)  where ` is the back dash (tilde button) and the username will be used </w:t>
+        <w:t>$(`a=Welcome ${username}</w:t>
+      </w:r>
+      <w:proofErr w:type="gramStart"/>
+      <w:r>
+        <w:t>`)  where</w:t>
+      </w:r>
+      <w:proofErr w:type="gramEnd"/>
+      <w:r>
+        <w:t xml:space="preserve"> ` is the back dash (tilde button) and the username will be used </w:t>
       </w:r>
       <w:proofErr w:type="spellStart"/>
       <w:r>
@@ -2563,10 +2574,27 @@
       <w:proofErr w:type="spellEnd"/>
       <w:r>
         <w:t xml:space="preserve"> runtime</w:t>
+      </w:r>
+    </w:p>
+    <w:p/>
+    <w:p>
+      <w:r>
+        <w:t>Demo pages</w:t>
       </w:r>
       <w:bookmarkStart w:id="0" w:name="_GoBack"/>
       <w:bookmarkEnd w:id="0"/>
     </w:p>
+    <w:p>
+      <w:hyperlink r:id="rId32" w:history="1">
+        <w:r>
+          <w:rPr>
+            <w:rStyle w:val="Hyperlink"/>
+          </w:rPr>
+          <w:t>https://the-internet.herokuapp.com/</w:t>
+        </w:r>
+      </w:hyperlink>
+    </w:p>
+    <w:p/>
     <w:sectPr>
       <w:pgSz w:w="12240" w:h="15840"/>
       <w:pgMar w:top="1134" w:right="1134" w:bottom="1134" w:left="1134" w:header="0" w:footer="0" w:gutter="0"/>

</xml_diff>